<commit_message>
Small edits to OSA6 assignment
</commit_message>
<xml_diff>
--- a/docs/materials/05-OperatingSystemsAbstractions/OSA6-A-Threads.docx
+++ b/docs/materials/05-OperatingSystemsAbstractions/OSA6-A-Threads.docx
@@ -2765,99 +2765,39 @@
         <w:rPr>
           <w:rFonts w:asciiTheme="minorHAnsi" w:hAnsiTheme="minorHAnsi" w:cstheme="minorHAnsi"/>
         </w:rPr>
-        <w:t xml:space="preserve">? This is asking if </w:t>
-      </w:r>
+        <w:t xml:space="preserve">, even if the </w:t>
+      </w:r>
+      <w:proofErr w:type="spellStart"/>
       <w:r>
         <w:rPr>
           <w:rFonts w:ascii="Courier" w:hAnsi="Courier" w:cstheme="minorHAnsi"/>
         </w:rPr>
-        <w:t xml:space="preserve">0: </w:t>
+        <w:t>Its</w:t>
+      </w:r>
+      <w:proofErr w:type="spellEnd"/>
+      <w:r>
+        <w:rPr>
+          <w:rFonts w:asciiTheme="minorHAnsi" w:hAnsiTheme="minorHAnsi" w:cstheme="minorHAnsi"/>
+        </w:rPr>
+        <w:t xml:space="preserve"> and the </w:t>
       </w:r>
       <w:r>
         <w:rPr>
           <w:rFonts w:ascii="Courier" w:hAnsi="Courier" w:cstheme="minorHAnsi"/>
         </w:rPr>
-        <w:t>It</w:t>
-      </w:r>
-      <w:r>
-        <w:rPr>
-          <w:rFonts w:asciiTheme="minorHAnsi" w:hAnsiTheme="minorHAnsi" w:cstheme="minorHAnsi"/>
-        </w:rPr>
-        <w:t xml:space="preserve"> always come before </w:t>
-      </w:r>
-      <w:r>
-        <w:rPr>
-          <w:rFonts w:ascii="Courier" w:hAnsi="Courier" w:cstheme="minorHAnsi"/>
-        </w:rPr>
-        <w:t xml:space="preserve">1: </w:t>
-      </w:r>
-      <w:r>
-        <w:rPr>
-          <w:rFonts w:ascii="Courier" w:hAnsi="Courier" w:cstheme="minorHAnsi"/>
-        </w:rPr>
-        <w:t>It</w:t>
-      </w:r>
-      <w:r>
-        <w:rPr>
-          <w:rFonts w:asciiTheme="minorHAnsi" w:hAnsiTheme="minorHAnsi" w:cstheme="minorHAnsi"/>
-        </w:rPr>
-        <w:t>, and if that always comes before</w:t>
-      </w:r>
-      <w:r>
-        <w:rPr>
-          <w:rFonts w:asciiTheme="minorHAnsi" w:hAnsiTheme="minorHAnsi" w:cstheme="minorHAnsi"/>
-        </w:rPr>
-        <w:t xml:space="preserve"> </w:t>
-      </w:r>
-      <w:r>
-        <w:rPr>
-          <w:rFonts w:ascii="Courier" w:hAnsi="Courier" w:cstheme="minorHAnsi"/>
-        </w:rPr>
-        <w:t>2</w:t>
-      </w:r>
-      <w:r>
-        <w:rPr>
-          <w:rFonts w:ascii="Courier" w:hAnsi="Courier" w:cstheme="minorHAnsi"/>
-        </w:rPr>
-        <w:t xml:space="preserve">: </w:t>
-      </w:r>
-      <w:r>
-        <w:rPr>
-          <w:rFonts w:ascii="Courier" w:hAnsi="Courier" w:cstheme="minorHAnsi"/>
-        </w:rPr>
-        <w:t>It</w:t>
-      </w:r>
-      <w:r>
-        <w:rPr>
-          <w:rFonts w:asciiTheme="minorHAnsi" w:hAnsiTheme="minorHAnsi" w:cstheme="minorHAnsi"/>
-        </w:rPr>
-        <w:t xml:space="preserve">, even if the </w:t>
-      </w:r>
-      <w:proofErr w:type="spellStart"/>
-      <w:r>
-        <w:rPr>
-          <w:rFonts w:ascii="Courier" w:hAnsi="Courier" w:cstheme="minorHAnsi"/>
-        </w:rPr>
-        <w:t>Its</w:t>
-      </w:r>
-      <w:proofErr w:type="spellEnd"/>
-      <w:r>
-        <w:rPr>
-          <w:rFonts w:asciiTheme="minorHAnsi" w:hAnsiTheme="minorHAnsi" w:cstheme="minorHAnsi"/>
-        </w:rPr>
-        <w:t xml:space="preserve"> and the </w:t>
-      </w:r>
-      <w:r>
-        <w:rPr>
-          <w:rFonts w:ascii="Courier" w:hAnsi="Courier" w:cstheme="minorHAnsi"/>
-        </w:rPr>
         <w:t>mains</w:t>
       </w:r>
       <w:r>
         <w:rPr>
           <w:rFonts w:asciiTheme="minorHAnsi" w:hAnsiTheme="minorHAnsi" w:cstheme="minorHAnsi"/>
         </w:rPr>
-        <w:t xml:space="preserve"> are intermixed.</w:t>
+        <w:t xml:space="preserve"> are intermixed</w:t>
+      </w:r>
+      <w:r>
+        <w:rPr>
+          <w:rFonts w:asciiTheme="minorHAnsi" w:hAnsiTheme="minorHAnsi" w:cstheme="minorHAnsi"/>
+        </w:rPr>
+        <w:t>?</w:t>
       </w:r>
     </w:p>
     <w:p>
@@ -2912,12 +2852,24 @@
         <w:rPr>
           <w:rFonts w:asciiTheme="minorHAnsi" w:hAnsiTheme="minorHAnsi" w:cstheme="minorHAnsi"/>
         </w:rPr>
-        <w:t xml:space="preserve">Explain why the mains and </w:t>
+        <w:t xml:space="preserve">Explain why the </w:t>
+      </w:r>
+      <w:r>
+        <w:rPr>
+          <w:rFonts w:ascii="Courier" w:hAnsi="Courier" w:cstheme="minorHAnsi"/>
+        </w:rPr>
+        <w:t>mains</w:t>
+      </w:r>
+      <w:r>
+        <w:rPr>
+          <w:rFonts w:asciiTheme="minorHAnsi" w:hAnsiTheme="minorHAnsi" w:cstheme="minorHAnsi"/>
+        </w:rPr>
+        <w:t xml:space="preserve"> and </w:t>
       </w:r>
       <w:proofErr w:type="gramStart"/>
       <w:r>
         <w:rPr>
-          <w:rFonts w:asciiTheme="minorHAnsi" w:hAnsiTheme="minorHAnsi" w:cstheme="minorHAnsi"/>
+          <w:rFonts w:ascii="Courier" w:hAnsi="Courier" w:cstheme="minorHAnsi"/>
         </w:rPr>
         <w:t>Its</w:t>
       </w:r>
@@ -3365,35 +3317,25 @@
         <w:rPr>
           <w:rFonts w:asciiTheme="minorHAnsi" w:hAnsiTheme="minorHAnsi" w:cstheme="minorHAnsi"/>
         </w:rPr>
-        <w:t xml:space="preserve">The inclusion of the statement you found in part </w:t>
-      </w:r>
-      <w:proofErr w:type="spellStart"/>
-      <w:r>
-        <w:rPr>
-          <w:rFonts w:asciiTheme="minorHAnsi" w:hAnsiTheme="minorHAnsi" w:cstheme="minorHAnsi"/>
-        </w:rPr>
-        <w:t>i</w:t>
-      </w:r>
-      <w:proofErr w:type="spellEnd"/>
-      <w:r>
-        <w:rPr>
-          <w:rFonts w:asciiTheme="minorHAnsi" w:hAnsiTheme="minorHAnsi" w:cstheme="minorHAnsi"/>
-        </w:rPr>
-        <w:t xml:space="preserve"> causes the final line of output that is generated </w:t>
-      </w:r>
-      <w:proofErr w:type="gramStart"/>
-      <w:r>
-        <w:rPr>
-          <w:rFonts w:asciiTheme="minorHAnsi" w:hAnsiTheme="minorHAnsi" w:cstheme="minorHAnsi"/>
-        </w:rPr>
-        <w:t>to</w:t>
-      </w:r>
-      <w:proofErr w:type="gramEnd"/>
-      <w:r>
-        <w:rPr>
-          <w:rFonts w:asciiTheme="minorHAnsi" w:hAnsiTheme="minorHAnsi" w:cstheme="minorHAnsi"/>
-        </w:rPr>
-        <w:t xml:space="preserve"> always be the same.  What is that line of output and why it is now guaranteed to the be the last line</w:t>
+        <w:t>Briefly explain why “</w:t>
+      </w:r>
+      <w:r>
+        <w:rPr>
+          <w:rFonts w:ascii="Courier" w:hAnsi="Courier" w:cstheme="minorHAnsi"/>
+        </w:rPr>
+        <w:t>main Done!</w:t>
+      </w:r>
+      <w:r>
+        <w:rPr>
+          <w:rFonts w:asciiTheme="minorHAnsi" w:hAnsiTheme="minorHAnsi" w:cstheme="minorHAnsi"/>
+        </w:rPr>
+        <w:t xml:space="preserve">” </w:t>
+      </w:r>
+      <w:r>
+        <w:rPr>
+          <w:rFonts w:asciiTheme="minorHAnsi" w:hAnsiTheme="minorHAnsi" w:cstheme="minorHAnsi"/>
+        </w:rPr>
+        <w:t>is now guaranteed to the be the last line</w:t>
       </w:r>
       <w:r>
         <w:rPr>
@@ -4618,13 +4560,7 @@
         <w:rPr>
           <w:rFonts w:asciiTheme="minorHAnsi" w:hAnsiTheme="minorHAnsi" w:cstheme="minorHAnsi"/>
         </w:rPr>
-        <w:t>.  Now</w:t>
-      </w:r>
-      <w:r>
-        <w:rPr>
-          <w:rFonts w:asciiTheme="minorHAnsi" w:hAnsiTheme="minorHAnsi" w:cstheme="minorHAnsi"/>
-        </w:rPr>
-        <w:t xml:space="preserve"> </w:t>
+        <w:t xml:space="preserve">.  Now </w:t>
       </w:r>
       <w:r>
         <w:rPr>
@@ -4863,19 +4799,7 @@
         <w:rPr>
           <w:rFonts w:asciiTheme="minorHAnsi" w:hAnsiTheme="minorHAnsi" w:cstheme="minorHAnsi"/>
         </w:rPr>
-        <w:t xml:space="preserve"> </w:t>
-      </w:r>
-      <w:r>
-        <w:rPr>
-          <w:rFonts w:asciiTheme="minorHAnsi" w:hAnsiTheme="minorHAnsi" w:cstheme="minorHAnsi"/>
-        </w:rPr>
-        <w:t>8</w:t>
-      </w:r>
-      <w:r>
-        <w:rPr>
-          <w:rFonts w:asciiTheme="minorHAnsi" w:hAnsiTheme="minorHAnsi" w:cstheme="minorHAnsi"/>
-        </w:rPr>
-        <w:t>.  Now</w:t>
+        <w:t xml:space="preserve"> 8.  Now</w:t>
       </w:r>
       <w:r>
         <w:rPr>
@@ -5095,34 +5019,20 @@
         <w:rPr>
           <w:rFonts w:cstheme="minorHAnsi"/>
         </w:rPr>
-        <w:t xml:space="preserve"> are guaranteed to appear before the </w:t>
+        <w:t xml:space="preserve"> are guaranteed to appear before the “</w:t>
+      </w:r>
+      <w:r>
+        <w:rPr>
+          <w:rFonts w:ascii="Courier" w:hAnsi="Courier" w:cstheme="minorHAnsi"/>
+        </w:rPr>
+        <w:t>Main Done!</w:t>
       </w:r>
       <w:r>
         <w:rPr>
           <w:rFonts w:cstheme="minorHAnsi"/>
         </w:rPr>
-        <w:t>“</w:t>
-      </w:r>
-      <w:r>
-        <w:rPr>
-          <w:rFonts w:ascii="Courier" w:hAnsi="Courier" w:cstheme="minorHAnsi"/>
-        </w:rPr>
-        <w:t>Main Done!</w:t>
-      </w:r>
-      <w:r>
-        <w:rPr>
-          <w:rFonts w:cstheme="minorHAnsi"/>
-        </w:rPr>
-        <w:t xml:space="preserve">” </w:t>
-      </w:r>
-      <w:proofErr w:type="spellStart"/>
-      <w:r>
-        <w:rPr>
-          <w:rFonts w:cstheme="minorHAnsi"/>
-        </w:rPr>
-        <w:t>line.</w:t>
-      </w:r>
-      <w:proofErr w:type="spellEnd"/>
+        <w:t>” line.</w:t>
+      </w:r>
     </w:p>
     <w:p>
       <w:pPr>
@@ -5426,19 +5336,7 @@
         <w:rPr>
           <w:rFonts w:asciiTheme="minorHAnsi" w:hAnsiTheme="minorHAnsi" w:cstheme="minorHAnsi"/>
         </w:rPr>
-        <w:t xml:space="preserve">Give a few sentences describing an example of </w:t>
-      </w:r>
-      <w:r>
-        <w:rPr>
-          <w:rFonts w:asciiTheme="minorHAnsi" w:hAnsiTheme="minorHAnsi" w:cstheme="minorHAnsi"/>
-        </w:rPr>
-        <w:t>specialization</w:t>
-      </w:r>
-      <w:r>
-        <w:rPr>
-          <w:rFonts w:asciiTheme="minorHAnsi" w:hAnsiTheme="minorHAnsi" w:cstheme="minorHAnsi"/>
-        </w:rPr>
-        <w:t xml:space="preserve"> using your metaphor from question #1.</w:t>
+        <w:t>Give a few sentences describing an example of specialization using your metaphor from question #1.</w:t>
       </w:r>
     </w:p>
     <w:p>

</xml_diff>

<commit_message>
Clarified OSA6 Question 8
</commit_message>
<xml_diff>
--- a/docs/materials/05-OperatingSystemsAbstractions/OSA6-A-Threads.docx
+++ b/docs/materials/05-OperatingSystemsAbstractions/OSA6-A-Threads.docx
@@ -4859,6 +4859,60 @@
         <w:rPr>
           <w:rFonts w:cstheme="minorHAnsi"/>
         </w:rPr>
+        <w:t xml:space="preserve">The </w:t>
+      </w:r>
+      <w:r>
+        <w:rPr>
+          <w:rFonts w:ascii="Courier" w:hAnsi="Courier" w:cstheme="minorHAnsi"/>
+        </w:rPr>
+        <w:t>main</w:t>
+      </w:r>
+      <w:r>
+        <w:rPr>
+          <w:rFonts w:cstheme="minorHAnsi"/>
+        </w:rPr>
+        <w:t xml:space="preserve"> method prints 10 lines: “</w:t>
+      </w:r>
+      <w:r>
+        <w:rPr>
+          <w:rFonts w:ascii="Courier" w:hAnsi="Courier" w:cstheme="minorHAnsi"/>
+        </w:rPr>
+        <w:t>0: main</w:t>
+      </w:r>
+      <w:r>
+        <w:rPr>
+          <w:rFonts w:cstheme="minorHAnsi"/>
+        </w:rPr>
+        <w:t>” … “</w:t>
+      </w:r>
+      <w:r>
+        <w:rPr>
+          <w:rFonts w:ascii="Courier" w:hAnsi="Courier" w:cstheme="minorHAnsi"/>
+        </w:rPr>
+        <w:t>9: main</w:t>
+      </w:r>
+      <w:r>
+        <w:rPr>
+          <w:rFonts w:cstheme="minorHAnsi"/>
+        </w:rPr>
+        <w:t>”.</w:t>
+      </w:r>
+    </w:p>
+    <w:p>
+      <w:pPr>
+        <w:pStyle w:val="ListParagraph"/>
+        <w:numPr>
+          <w:ilvl w:val="0"/>
+          <w:numId w:val="3"/>
+        </w:numPr>
+        <w:rPr>
+          <w:rFonts w:cstheme="minorHAnsi"/>
+        </w:rPr>
+      </w:pPr>
+      <w:r>
+        <w:rPr>
+          <w:rFonts w:cstheme="minorHAnsi"/>
+        </w:rPr>
         <w:t xml:space="preserve">The first 5 lines from </w:t>
       </w:r>
       <w:r>
@@ -5476,14 +5530,14 @@
         <w:rPr>
           <w:rFonts w:asciiTheme="minorHAnsi" w:hAnsiTheme="minorHAnsi" w:cstheme="minorHAnsi"/>
         </w:rPr>
-        <w:t xml:space="preserve">. Direct costs include things like saving and restoring registers and updating the page table so that the </w:t>
+        <w:t xml:space="preserve">. Direct costs </w:t>
       </w:r>
       <w:r>
         <w:rPr>
           <w:rFonts w:asciiTheme="minorHAnsi" w:hAnsiTheme="minorHAnsi" w:cstheme="minorHAnsi"/>
         </w:rPr>
         <w:lastRenderedPageBreak/>
-        <w:t xml:space="preserve">processor can run the new process.  Indirect costs have to do with </w:t>
+        <w:t xml:space="preserve">include things like saving and restoring registers and updating the page table so that the processor can run the new process.  Indirect costs have to do with </w:t>
       </w:r>
       <w:r>
         <w:rPr>

</xml_diff>